<commit_message>
updated git commands list
</commit_message>
<xml_diff>
--- a/git_commands.docx
+++ b/git_commands.docx
@@ -9,19 +9,11 @@
           <w:b/>
         </w:rPr>
       </w:pPr>
-      <w:proofErr w:type="spellStart"/>
-      <w:r>
-        <w:rPr>
-          <w:b/>
-        </w:rPr>
-        <w:t>Git</w:t>
-      </w:r>
-      <w:proofErr w:type="spellEnd"/>
-      <w:r>
-        <w:rPr>
-          <w:b/>
-        </w:rPr>
-        <w:t xml:space="preserve"> Commands</w:t>
+      <w:r>
+        <w:rPr>
+          <w:b/>
+        </w:rPr>
+        <w:t>Git Commands</w:t>
       </w:r>
     </w:p>
     <w:p>
@@ -122,20 +114,6 @@
         <w:t>-adds new version of &lt;filename&gt; to staging area to be committed to remote repository</w:t>
       </w:r>
     </w:p>
-    <w:p/>
-    <w:p>
-      <w:pPr>
-        <w:rPr>
-          <w:b/>
-        </w:rPr>
-      </w:pPr>
-      <w:r>
-        <w:rPr>
-          <w:b/>
-        </w:rPr>
-        <w:t>Commit</w:t>
-      </w:r>
-    </w:p>
     <w:p>
       <w:proofErr w:type="spellStart"/>
       <w:proofErr w:type="gramStart"/>
@@ -145,34 +123,15 @@
       <w:proofErr w:type="spellEnd"/>
       <w:proofErr w:type="gramEnd"/>
       <w:r>
-        <w:t xml:space="preserve"> commit –m “</w:t>
-      </w:r>
-      <w:r>
-        <w:t>Title of commit”</w:t>
-      </w:r>
-    </w:p>
-    <w:p>
-      <w:r>
-        <w:t>-commits staging area with message/title of what changes the commit has</w:t>
-      </w:r>
-    </w:p>
-    <w:p>
-      <w:r>
-        <w:t>-not yet in remote repository, requires sync</w:t>
-      </w:r>
-    </w:p>
-    <w:p/>
-    <w:p>
-      <w:pPr>
-        <w:rPr>
-          <w:b/>
-        </w:rPr>
-      </w:pPr>
-      <w:r>
-        <w:rPr>
-          <w:b/>
-        </w:rPr>
-        <w:t>Push</w:t>
+        <w:t xml:space="preserve"> add </w:t>
+      </w:r>
+      <w:r>
+        <w:t>.</w:t>
+      </w:r>
+    </w:p>
+    <w:p>
+      <w:r>
+        <w:t>-adds everything in directory</w:t>
       </w:r>
     </w:p>
     <w:p>
@@ -184,26 +143,30 @@
       <w:proofErr w:type="spellEnd"/>
       <w:proofErr w:type="gramEnd"/>
       <w:r>
-        <w:t xml:space="preserve"> push</w:t>
-      </w:r>
-    </w:p>
-    <w:p>
-      <w:r>
-        <w:t>-pushes anything committed to remote repository</w:t>
+        <w:t xml:space="preserve"> add </w:t>
+      </w:r>
+      <w:r>
+        <w:t>–A</w:t>
+      </w:r>
+    </w:p>
+    <w:p>
+      <w:r>
+        <w:t>-adds everything in directory</w:t>
       </w:r>
     </w:p>
     <w:p/>
-    <w:p>
-      <w:pPr>
-        <w:rPr>
-          <w:b/>
-        </w:rPr>
-      </w:pPr>
-      <w:r>
-        <w:rPr>
-          <w:b/>
-        </w:rPr>
-        <w:t>Pull</w:t>
+    <w:p/>
+    <w:p>
+      <w:pPr>
+        <w:rPr>
+          <w:b/>
+        </w:rPr>
+      </w:pPr>
+      <w:r>
+        <w:rPr>
+          <w:b/>
+        </w:rPr>
+        <w:t>Commit</w:t>
       </w:r>
     </w:p>
     <w:p>
@@ -215,18 +178,110 @@
       <w:proofErr w:type="spellEnd"/>
       <w:proofErr w:type="gramEnd"/>
       <w:r>
-        <w:t xml:space="preserve"> pull</w:t>
-      </w:r>
-    </w:p>
-    <w:p>
-      <w:r>
-        <w:t>-</w:t>
-      </w:r>
-      <w:r>
-        <w:t>pulls anything new from remote repository into working directory</w:t>
+        <w:t xml:space="preserve"> commit –m “</w:t>
+      </w:r>
+      <w:r>
+        <w:t>Title of commit”</w:t>
+      </w:r>
+    </w:p>
+    <w:p>
+      <w:r>
+        <w:t>-commits staging area with message/title of what changes the commit has</w:t>
+      </w:r>
+    </w:p>
+    <w:p>
+      <w:r>
+        <w:t>-not yet in remote repository, requires sync</w:t>
+      </w:r>
+    </w:p>
+    <w:p>
+      <w:r>
+        <w:t xml:space="preserve">-if u commit without a </w:t>
+      </w:r>
+      <w:proofErr w:type="spellStart"/>
+      <w:r>
+        <w:t>msg</w:t>
+      </w:r>
+      <w:proofErr w:type="spellEnd"/>
+      <w:r>
+        <w:t xml:space="preserve">, use esc : </w:t>
+      </w:r>
+      <w:proofErr w:type="spellStart"/>
+      <w:r>
+        <w:t>wq</w:t>
+      </w:r>
+      <w:proofErr w:type="spellEnd"/>
+      <w:r>
+        <w:t xml:space="preserve"> to cancel and save</w:t>
       </w:r>
       <w:bookmarkStart w:id="0" w:name="_GoBack"/>
       <w:bookmarkEnd w:id="0"/>
+    </w:p>
+    <w:p/>
+    <w:p>
+      <w:pPr>
+        <w:rPr>
+          <w:b/>
+        </w:rPr>
+      </w:pPr>
+      <w:r>
+        <w:rPr>
+          <w:b/>
+        </w:rPr>
+        <w:t>Push</w:t>
+      </w:r>
+    </w:p>
+    <w:p>
+      <w:proofErr w:type="spellStart"/>
+      <w:proofErr w:type="gramStart"/>
+      <w:r>
+        <w:t>git</w:t>
+      </w:r>
+      <w:proofErr w:type="spellEnd"/>
+      <w:proofErr w:type="gramEnd"/>
+      <w:r>
+        <w:t xml:space="preserve"> push</w:t>
+      </w:r>
+    </w:p>
+    <w:p>
+      <w:r>
+        <w:t>-pushes anything committed to remote repository</w:t>
+      </w:r>
+    </w:p>
+    <w:p/>
+    <w:p>
+      <w:pPr>
+        <w:rPr>
+          <w:b/>
+        </w:rPr>
+      </w:pPr>
+      <w:r>
+        <w:rPr>
+          <w:b/>
+        </w:rPr>
+        <w:t>Pull</w:t>
+      </w:r>
+    </w:p>
+    <w:p>
+      <w:proofErr w:type="spellStart"/>
+      <w:proofErr w:type="gramStart"/>
+      <w:r>
+        <w:lastRenderedPageBreak/>
+        <w:t>git</w:t>
+      </w:r>
+      <w:proofErr w:type="spellEnd"/>
+      <w:proofErr w:type="gramEnd"/>
+      <w:r>
+        <w:t xml:space="preserve"> pull</w:t>
+      </w:r>
+    </w:p>
+    <w:p>
+      <w:r>
+        <w:t>-</w:t>
+      </w:r>
+      <w:r>
+        <w:t>pulls anything new from remote repository into working directory</w:t>
+      </w:r>
     </w:p>
     <w:sectPr>
       <w:pgSz w:w="12240" w:h="15840"/>

</xml_diff>